<commit_message>
Updated Midterm Report and PDF
</commit_message>
<xml_diff>
--- a/Predicting-Crime-Midterm Report.docx
+++ b/Predicting-Crime-Midterm Report.docx
@@ -511,232 +511,6 @@
     <w:p>
       <w:pPr>
         <w:rPr>
-          <w:lang w:val="en-US"/>
-        </w:rPr>
-      </w:pPr>
-    </w:p>
-    <w:p>
-      <w:pPr>
-        <w:rPr>
-          <w:b/>
-          <w:lang w:val="en-US"/>
-        </w:rPr>
-      </w:pPr>
-      <w:r>
-        <w:rPr>
-          <w:b/>
-          <w:lang w:val="en-US"/>
-        </w:rPr>
-        <w:t>Output:</w:t>
-      </w:r>
-    </w:p>
-    <w:p>
-      <w:pPr>
-        <w:rPr>
-          <w:rFonts w:cs="Times New Roman"/>
-        </w:rPr>
-      </w:pPr>
-      <w:r>
-        <w:rPr>
-          <w:rFonts w:cs="Times New Roman"/>
-        </w:rPr>
-        <w:t>Our output will be the predicted category of crime, given the time of day, and day of the week.</w:t>
-      </w:r>
-    </w:p>
-    <w:p>
-      <w:pPr>
-        <w:rPr>
-          <w:rFonts w:cs="Times New Roman"/>
-          <w:lang w:val="en-US"/>
-        </w:rPr>
-      </w:pPr>
-      <w:r>
-        <w:rPr>
-          <w:rFonts w:cs="Times New Roman"/>
-          <w:lang w:val="en-US"/>
-        </w:rPr>
-        <w:t>Running the cv.py file</w:t>
-      </w:r>
-      <w:r>
-        <w:rPr>
-          <w:rFonts w:cs="Times New Roman"/>
-          <w:lang w:val="en-US"/>
-        </w:rPr>
-        <w:t xml:space="preserve"> [2</w:t>
-      </w:r>
-      <w:r>
-        <w:rPr>
-          <w:rFonts w:cs="Times New Roman"/>
-          <w:lang w:val="en-US"/>
-        </w:rPr>
-        <w:t xml:space="preserve">] from our lab on a very small randomized segment of our data we found the best results were given using </w:t>
-      </w:r>
-      <w:proofErr w:type="spellStart"/>
-      <w:r>
-        <w:rPr>
-          <w:rFonts w:cs="Times New Roman"/>
-          <w:lang w:val="en-US"/>
-        </w:rPr>
-        <w:t>sklearn’s</w:t>
-      </w:r>
-      <w:proofErr w:type="spellEnd"/>
-      <w:r>
-        <w:rPr>
-          <w:rFonts w:cs="Times New Roman"/>
-          <w:lang w:val="en-US"/>
-        </w:rPr>
-        <w:t xml:space="preserve"> Perceptron classifier:</w:t>
-      </w:r>
-    </w:p>
-    <w:p>
-      <w:pPr>
-        <w:rPr>
-          <w:rFonts w:cs="Times New Roman"/>
-          <w:lang w:val="en-US"/>
-        </w:rPr>
-      </w:pPr>
-      <w:proofErr w:type="spellStart"/>
-      <w:r>
-        <w:rPr>
-          <w:rFonts w:cs="Times New Roman"/>
-          <w:lang w:val="en-US"/>
-        </w:rPr>
-        <w:t>GaussianNB</w:t>
-      </w:r>
-      <w:proofErr w:type="spellEnd"/>
-      <w:r>
-        <w:rPr>
-          <w:rFonts w:cs="Times New Roman"/>
-          <w:lang w:val="en-US"/>
-        </w:rPr>
-        <w:t>: 0.320000</w:t>
-      </w:r>
-      <w:r>
-        <w:rPr>
-          <w:rFonts w:cs="Times New Roman"/>
-          <w:lang w:val="en-US"/>
-        </w:rPr>
-        <w:br/>
-      </w:r>
-      <w:proofErr w:type="spellStart"/>
-      <w:r>
-        <w:rPr>
-          <w:rFonts w:cs="Times New Roman"/>
-          <w:lang w:val="en-US"/>
-        </w:rPr>
-        <w:t>DecisionTreeClassifier</w:t>
-      </w:r>
-      <w:proofErr w:type="spellEnd"/>
-      <w:r>
-        <w:rPr>
-          <w:rFonts w:cs="Times New Roman"/>
-          <w:lang w:val="en-US"/>
-        </w:rPr>
-        <w:t>: 0.320000</w:t>
-      </w:r>
-      <w:r>
-        <w:rPr>
-          <w:rFonts w:cs="Times New Roman"/>
-          <w:lang w:val="en-US"/>
-        </w:rPr>
-        <w:br/>
-      </w:r>
-      <w:proofErr w:type="spellStart"/>
-      <w:r>
-        <w:rPr>
-          <w:rFonts w:cs="Times New Roman"/>
-          <w:lang w:val="en-US"/>
-        </w:rPr>
-        <w:t>MultinomialNB</w:t>
-      </w:r>
-      <w:proofErr w:type="spellEnd"/>
-      <w:r>
-        <w:rPr>
-          <w:rFonts w:cs="Times New Roman"/>
-          <w:lang w:val="en-US"/>
-        </w:rPr>
-        <w:t>: 0.320000</w:t>
-      </w:r>
-      <w:r>
-        <w:rPr>
-          <w:rFonts w:cs="Times New Roman"/>
-          <w:lang w:val="en-US"/>
-        </w:rPr>
-        <w:br/>
-      </w:r>
-      <w:proofErr w:type="spellStart"/>
-      <w:r>
-        <w:rPr>
-          <w:rFonts w:cs="Times New Roman"/>
-          <w:lang w:val="en-US"/>
-        </w:rPr>
-        <w:t>BernoulliNB</w:t>
-      </w:r>
-      <w:proofErr w:type="spellEnd"/>
-      <w:r>
-        <w:rPr>
-          <w:rFonts w:cs="Times New Roman"/>
-          <w:lang w:val="en-US"/>
-        </w:rPr>
-        <w:t>: 0.480000</w:t>
-      </w:r>
-      <w:r>
-        <w:rPr>
-          <w:rFonts w:cs="Times New Roman"/>
-          <w:lang w:val="en-US"/>
-        </w:rPr>
-        <w:br/>
-        <w:t>Perceptron: 0.520000</w:t>
-      </w:r>
-      <w:r>
-        <w:rPr>
-          <w:rFonts w:cs="Times New Roman"/>
-          <w:lang w:val="en-US"/>
-        </w:rPr>
-        <w:br/>
-      </w:r>
-      <w:proofErr w:type="spellStart"/>
-      <w:r>
-        <w:rPr>
-          <w:rFonts w:cs="Times New Roman"/>
-          <w:lang w:val="en-US"/>
-        </w:rPr>
-        <w:t>LogisticRegression</w:t>
-      </w:r>
-      <w:proofErr w:type="spellEnd"/>
-      <w:r>
-        <w:rPr>
-          <w:rFonts w:cs="Times New Roman"/>
-          <w:lang w:val="en-US"/>
-        </w:rPr>
-        <w:t xml:space="preserve">: </w:t>
-      </w:r>
-      <w:r>
-        <w:rPr>
-          <w:rFonts w:cs="Times New Roman"/>
-          <w:lang w:val="en-US"/>
-        </w:rPr>
-        <w:tab/>
-      </w:r>
-      <w:r>
-        <w:rPr>
-          <w:rFonts w:cs="Times New Roman"/>
-          <w:lang w:val="en-US"/>
-        </w:rPr>
-        <w:tab/>
-        <w:t xml:space="preserve">           </w:t>
-      </w:r>
-      <w:r>
-        <w:rPr>
-          <w:rFonts w:cs="Times New Roman"/>
-          <w:lang w:val="en-US"/>
-        </w:rPr>
-        <w:t>0.400000</w:t>
-      </w:r>
-    </w:p>
-    <w:p>
-      <w:pPr>
-        <w:rPr>
           <w:rFonts w:cs="Times New Roman"/>
         </w:rPr>
       </w:pPr>
@@ -753,7 +527,6 @@
           <w:noProof/>
           <w:lang w:val="en-US" w:eastAsia="zh-CN"/>
         </w:rPr>
-        <w:lastRenderedPageBreak/>
         <w:drawing>
           <wp:inline distT="0" distB="0" distL="0" distR="0" wp14:anchorId="35A40213" wp14:editId="2E292525">
             <wp:extent cx="3480435" cy="2304177"/>
@@ -841,6 +614,7 @@
           <w:noProof/>
           <w:lang w:val="en-US" w:eastAsia="zh-CN"/>
         </w:rPr>
+        <w:lastRenderedPageBreak/>
         <w:drawing>
           <wp:inline distT="0" distB="0" distL="0" distR="0" wp14:anchorId="07054861" wp14:editId="6D1DA364">
             <wp:extent cx="3530498" cy="2396978"/>
@@ -906,6 +680,234 @@
     </w:p>
     <w:p>
       <w:pPr>
+        <w:rPr>
+          <w:b/>
+          <w:lang w:val="en-US"/>
+        </w:rPr>
+      </w:pPr>
+      <w:r>
+        <w:rPr>
+          <w:b/>
+          <w:lang w:val="en-US"/>
+        </w:rPr>
+        <w:t>Output:</w:t>
+      </w:r>
+    </w:p>
+    <w:p>
+      <w:pPr>
+        <w:rPr>
+          <w:rFonts w:cs="Times New Roman"/>
+        </w:rPr>
+      </w:pPr>
+      <w:r>
+        <w:rPr>
+          <w:rFonts w:cs="Times New Roman"/>
+        </w:rPr>
+        <w:t>Our output will be the predicted category of crime, given the time of day, and day of the week.</w:t>
+      </w:r>
+    </w:p>
+    <w:p>
+      <w:pPr>
+        <w:rPr>
+          <w:rFonts w:cs="Times New Roman"/>
+          <w:lang w:val="en-US"/>
+        </w:rPr>
+      </w:pPr>
+      <w:r>
+        <w:rPr>
+          <w:rFonts w:cs="Times New Roman"/>
+          <w:lang w:val="en-US"/>
+        </w:rPr>
+        <w:t>Running the cv.py file</w:t>
+      </w:r>
+      <w:r>
+        <w:rPr>
+          <w:rFonts w:cs="Times New Roman"/>
+          <w:lang w:val="en-US"/>
+        </w:rPr>
+        <w:t xml:space="preserve"> [2</w:t>
+      </w:r>
+      <w:r>
+        <w:rPr>
+          <w:rFonts w:cs="Times New Roman"/>
+          <w:lang w:val="en-US"/>
+        </w:rPr>
+        <w:t xml:space="preserve">] from our lab on a very small randomized segment of our data we found the best results were given using </w:t>
+      </w:r>
+      <w:proofErr w:type="spellStart"/>
+      <w:r>
+        <w:rPr>
+          <w:rFonts w:cs="Times New Roman"/>
+          <w:lang w:val="en-US"/>
+        </w:rPr>
+        <w:t>sklearn’s</w:t>
+      </w:r>
+      <w:proofErr w:type="spellEnd"/>
+      <w:r>
+        <w:rPr>
+          <w:rFonts w:cs="Times New Roman"/>
+          <w:lang w:val="en-US"/>
+        </w:rPr>
+        <w:t xml:space="preserve"> Perceptron classifier:</w:t>
+      </w:r>
+    </w:p>
+    <w:p>
+      <w:pPr>
+        <w:rPr>
+          <w:rFonts w:cs="Times New Roman"/>
+          <w:lang w:val="en-US"/>
+        </w:rPr>
+      </w:pPr>
+      <w:proofErr w:type="spellStart"/>
+      <w:r>
+        <w:rPr>
+          <w:rFonts w:cs="Times New Roman"/>
+          <w:lang w:val="en-US"/>
+        </w:rPr>
+        <w:t>GaussianNB</w:t>
+      </w:r>
+      <w:proofErr w:type="spellEnd"/>
+      <w:r>
+        <w:rPr>
+          <w:rFonts w:cs="Times New Roman"/>
+          <w:lang w:val="en-US"/>
+        </w:rPr>
+        <w:t>: 0.320000</w:t>
+      </w:r>
+      <w:r>
+        <w:rPr>
+          <w:rFonts w:cs="Times New Roman"/>
+          <w:lang w:val="en-US"/>
+        </w:rPr>
+        <w:br/>
+      </w:r>
+      <w:proofErr w:type="spellStart"/>
+      <w:r>
+        <w:rPr>
+          <w:rFonts w:cs="Times New Roman"/>
+          <w:lang w:val="en-US"/>
+        </w:rPr>
+        <w:t>DecisionTreeClassifier</w:t>
+      </w:r>
+      <w:proofErr w:type="spellEnd"/>
+      <w:r>
+        <w:rPr>
+          <w:rFonts w:cs="Times New Roman"/>
+          <w:lang w:val="en-US"/>
+        </w:rPr>
+        <w:t>: 0.320000</w:t>
+      </w:r>
+      <w:r>
+        <w:rPr>
+          <w:rFonts w:cs="Times New Roman"/>
+          <w:lang w:val="en-US"/>
+        </w:rPr>
+        <w:br/>
+      </w:r>
+      <w:proofErr w:type="spellStart"/>
+      <w:r>
+        <w:rPr>
+          <w:rFonts w:cs="Times New Roman"/>
+          <w:lang w:val="en-US"/>
+        </w:rPr>
+        <w:t>MultinomialNB</w:t>
+      </w:r>
+      <w:proofErr w:type="spellEnd"/>
+      <w:r>
+        <w:rPr>
+          <w:rFonts w:cs="Times New Roman"/>
+          <w:lang w:val="en-US"/>
+        </w:rPr>
+        <w:t>: 0.320000</w:t>
+      </w:r>
+      <w:r>
+        <w:rPr>
+          <w:rFonts w:cs="Times New Roman"/>
+          <w:lang w:val="en-US"/>
+        </w:rPr>
+        <w:br/>
+      </w:r>
+      <w:proofErr w:type="spellStart"/>
+      <w:r>
+        <w:rPr>
+          <w:rFonts w:cs="Times New Roman"/>
+          <w:lang w:val="en-US"/>
+        </w:rPr>
+        <w:t>BernoulliNB</w:t>
+      </w:r>
+      <w:proofErr w:type="spellEnd"/>
+      <w:r>
+        <w:rPr>
+          <w:rFonts w:cs="Times New Roman"/>
+          <w:lang w:val="en-US"/>
+        </w:rPr>
+        <w:t>: 0.480000</w:t>
+      </w:r>
+      <w:r>
+        <w:rPr>
+          <w:rFonts w:cs="Times New Roman"/>
+          <w:lang w:val="en-US"/>
+        </w:rPr>
+        <w:br/>
+        <w:t>Perceptron: 0.520000</w:t>
+      </w:r>
+      <w:r>
+        <w:rPr>
+          <w:rFonts w:cs="Times New Roman"/>
+          <w:lang w:val="en-US"/>
+        </w:rPr>
+        <w:br/>
+      </w:r>
+      <w:proofErr w:type="spellStart"/>
+      <w:r>
+        <w:rPr>
+          <w:rFonts w:cs="Times New Roman"/>
+          <w:lang w:val="en-US"/>
+        </w:rPr>
+        <w:t>LogisticRegression</w:t>
+      </w:r>
+      <w:proofErr w:type="spellEnd"/>
+      <w:r>
+        <w:rPr>
+          <w:rFonts w:cs="Times New Roman"/>
+          <w:lang w:val="en-US"/>
+        </w:rPr>
+        <w:t xml:space="preserve">: </w:t>
+      </w:r>
+      <w:r>
+        <w:rPr>
+          <w:rFonts w:cs="Times New Roman"/>
+          <w:lang w:val="en-US"/>
+        </w:rPr>
+        <w:tab/>
+      </w:r>
+      <w:r>
+        <w:rPr>
+          <w:rFonts w:cs="Times New Roman"/>
+          <w:lang w:val="en-US"/>
+        </w:rPr>
+        <w:tab/>
+        <w:t xml:space="preserve">           </w:t>
+      </w:r>
+      <w:r>
+        <w:rPr>
+          <w:rFonts w:cs="Times New Roman"/>
+          <w:lang w:val="en-US"/>
+        </w:rPr>
+        <w:t>0.400000</w:t>
+      </w:r>
+    </w:p>
+    <w:p>
+      <w:pPr>
+        <w:rPr>
+          <w:rFonts w:cs="Times New Roman"/>
+        </w:rPr>
+      </w:pPr>
+      <w:bookmarkStart w:id="0" w:name="_GoBack"/>
+      <w:bookmarkEnd w:id="0"/>
+    </w:p>
+    <w:p>
+      <w:pPr>
         <w:pStyle w:val="Heading1"/>
         <w:rPr>
           <w:rFonts w:cs="Times New Roman"/>
@@ -948,6 +950,13 @@
     <w:p>
       <w:pPr>
         <w:rPr>
+          <w:lang w:val="en-US"/>
+        </w:rPr>
+      </w:pPr>
+    </w:p>
+    <w:p>
+      <w:pPr>
+        <w:rPr>
           <w:bCs/>
           <w:u w:val="single"/>
           <w:lang w:val="en-US"/>
@@ -959,6 +968,7 @@
           <w:u w:val="single"/>
           <w:lang w:val="en-US"/>
         </w:rPr>
+        <w:lastRenderedPageBreak/>
         <w:t>Updated Timeline</w:t>
       </w:r>
     </w:p>
@@ -979,7 +989,6 @@
           <w:color w:val="000000"/>
           <w:lang w:val="en-US" w:eastAsia="zh-CN"/>
         </w:rPr>
-        <w:lastRenderedPageBreak/>
         <w:t xml:space="preserve">OCT. 30 - NOV. 5 </w:t>
       </w:r>
       <w:r>
@@ -1252,14 +1261,14 @@
                 <w:rFonts w:cs="Times New Roman"/>
               </w:rPr>
             </w:pPr>
-            <w:bookmarkStart w:id="0" w:name="OLE_LINK5"/>
+            <w:bookmarkStart w:id="1" w:name="OLE_LINK5"/>
             <w:r>
               <w:rPr>
                 <w:rFonts w:cs="Times New Roman"/>
               </w:rPr>
               <w:t>Algorithm writing, test algorithm with dataset, analysis solution, final presentation.</w:t>
             </w:r>
-            <w:bookmarkEnd w:id="0"/>
+            <w:bookmarkEnd w:id="1"/>
           </w:p>
         </w:tc>
       </w:tr>
@@ -1319,8 +1328,6 @@
       <w:r>
         <w:t>References</w:t>
       </w:r>
-      <w:bookmarkStart w:id="1" w:name="_GoBack"/>
-      <w:bookmarkEnd w:id="1"/>
     </w:p>
     <w:p>
       <w:pPr>
@@ -2001,6 +2008,7 @@
   <w:style w:type="character" w:default="1" w:styleId="DefaultParagraphFont">
     <w:name w:val="Default Paragraph Font"/>
     <w:uiPriority w:val="1"/>
+    <w:semiHidden/>
     <w:unhideWhenUsed/>
   </w:style>
   <w:style w:type="table" w:default="1" w:styleId="TableNormal">
@@ -2499,7 +2507,7 @@
 </file>
 
 <file path=customXml/itemProps1.xml><?xml version="1.0" encoding="utf-8"?>
-<ds:datastoreItem xmlns:ds="http://schemas.openxmlformats.org/officeDocument/2006/customXml" ds:itemID="{D5CDBD12-8520-064D-A87B-FC4389E6026C}">
+<ds:datastoreItem xmlns:ds="http://schemas.openxmlformats.org/officeDocument/2006/customXml" ds:itemID="{4A250302-27E0-5A4A-A13C-80F6F69E7BC0}">
   <ds:schemaRefs>
     <ds:schemaRef ds:uri="http://schemas.openxmlformats.org/officeDocument/2006/bibliography"/>
   </ds:schemaRefs>

</xml_diff>